<commit_message>
Move files from Google Drive
Convert SOP database from Google to GitHub

Signed-off-by: MrWillbanks <155545177+MrWillbanks@users.noreply.github.com>
</commit_message>
<xml_diff>
--- a/StandardOperatingProcedures/SOP_001_AcidMixing.docx
+++ b/StandardOperatingProcedures/SOP_001_AcidMixing.docx
@@ -44,12 +44,12 @@
             <wp:extent cx="471488" cy="591230"/>
             <wp:effectExtent b="0" l="0" r="0" t="0"/>
             <wp:wrapSquare wrapText="bothSides" distB="57150" distT="57150" distL="57150" distR="57150"/>
-            <wp:docPr id="5" name="image5.png"/>
+            <wp:docPr id="4" name="image7.png"/>
             <a:graphic>
               <a:graphicData uri="http://schemas.openxmlformats.org/drawingml/2006/picture">
                 <pic:pic>
                   <pic:nvPicPr>
-                    <pic:cNvPr id="0" name="image5.png"/>
+                    <pic:cNvPr id="0" name="image7.png"/>
                     <pic:cNvPicPr preferRelativeResize="0"/>
                   </pic:nvPicPr>
                   <pic:blipFill>
@@ -407,7 +407,7 @@
                 <w:u w:val="single"/>
                 <w:rtl w:val="0"/>
               </w:rPr>
-              <w:t xml:space="preserve">NAME</w:t>
+              <w:t xml:space="preserve">Initials</w:t>
             </w:r>
           </w:p>
         </w:tc>
@@ -535,7 +535,7 @@
                 <w:b w:val="1"/>
                 <w:rtl w:val="0"/>
               </w:rPr>
-              <w:t xml:space="preserve">Matthew Ruddock, Samuel Brownell</w:t>
+              <w:t xml:space="preserve">M.R. / S.B.</w:t>
             </w:r>
           </w:p>
         </w:tc>
@@ -654,8 +654,11 @@
             </w:pPr>
             <w:r>
               <w:rPr>
-                <w:rtl w:val="0"/>
-              </w:rPr>
+                <w:rFonts w:ascii="Calibri" w:cs="Calibri" w:eastAsia="Calibri" w:hAnsi="Calibri"/>
+                <w:b w:val="1"/>
+                <w:rtl w:val="0"/>
+              </w:rPr>
+              <w:t xml:space="preserve">M.R. / S.B.</w:t>
             </w:r>
           </w:p>
         </w:tc>
@@ -681,8 +684,11 @@
             </w:pPr>
             <w:r>
               <w:rPr>
-                <w:rtl w:val="0"/>
-              </w:rPr>
+                <w:rFonts w:ascii="Calibri" w:cs="Calibri" w:eastAsia="Calibri" w:hAnsi="Calibri"/>
+                <w:b w:val="1"/>
+                <w:rtl w:val="0"/>
+              </w:rPr>
+              <w:t xml:space="preserve">B</w:t>
             </w:r>
           </w:p>
         </w:tc>
@@ -707,8 +713,11 @@
             </w:pPr>
             <w:r>
               <w:rPr>
-                <w:rtl w:val="0"/>
-              </w:rPr>
+                <w:rFonts w:ascii="Calibri" w:cs="Calibri" w:eastAsia="Calibri" w:hAnsi="Calibri"/>
+                <w:b w:val="1"/>
+                <w:rtl w:val="0"/>
+              </w:rPr>
+              <w:t xml:space="preserve">1/5/2024</w:t>
             </w:r>
           </w:p>
         </w:tc>
@@ -733,8 +742,29 @@
             </w:pPr>
             <w:r>
               <w:rPr>
-                <w:rtl w:val="0"/>
-              </w:rPr>
+                <w:rFonts w:ascii="Calibri" w:cs="Calibri" w:eastAsia="Calibri" w:hAnsi="Calibri"/>
+                <w:b w:val="1"/>
+                <w:rtl w:val="0"/>
+              </w:rPr>
+              <w:t xml:space="preserve">Replaced names with initials. Changed “Wear ppe such as safety glasses.” to “Wear safety glasses.” Changed “Optionally you can wear gloves.” to “Optional: gloves.” Changed “ “Acid bin”. “ to “Acid mixing station.” Changed “2 separate glass containers.” to “Measuring cup.” Changed “Scale” to “5kg scale.” Changed “Acid powder” to “Ammonium Persulfate.”</w:t>
+            </w:r>
+          </w:p>
+          <w:p>
+            <w:pPr>
+              <w:widowControl w:val="0"/>
+              <w:spacing w:line="240" w:lineRule="auto"/>
+              <w:rPr>
+                <w:rFonts w:ascii="Calibri" w:cs="Calibri" w:eastAsia="Calibri" w:hAnsi="Calibri"/>
+                <w:b w:val="1"/>
+              </w:rPr>
+            </w:pPr>
+            <w:r>
+              <w:rPr>
+                <w:rFonts w:ascii="Calibri" w:cs="Calibri" w:eastAsia="Calibri" w:hAnsi="Calibri"/>
+                <w:b w:val="1"/>
+                <w:rtl w:val="0"/>
+              </w:rPr>
+              <w:t xml:space="preserve">Deleted step 3. Added step “you have now made 5 cups of acid” added “with stirrer”</w:t>
             </w:r>
           </w:p>
         </w:tc>
@@ -886,7 +916,7 @@
           <w:rFonts w:ascii="Calibri" w:cs="Calibri" w:eastAsia="Calibri" w:hAnsi="Calibri"/>
           <w:rtl w:val="0"/>
         </w:rPr>
-        <w:t xml:space="preserve"> Wear ppe such as safety glasses</w:t>
+        <w:t xml:space="preserve"> Wear safety glasses</w:t>
       </w:r>
     </w:p>
     <w:p>
@@ -913,7 +943,7 @@
           <w:rFonts w:ascii="Calibri" w:cs="Calibri" w:eastAsia="Calibri" w:hAnsi="Calibri"/>
           <w:rtl w:val="0"/>
         </w:rPr>
-        <w:t xml:space="preserve">Optionally wear gloves</w:t>
+        <w:t xml:space="preserve">Optional: gloves</w:t>
       </w:r>
     </w:p>
     <w:p>
@@ -1016,7 +1046,7 @@
           <w:rFonts w:ascii="Calibri" w:cs="Calibri" w:eastAsia="Calibri" w:hAnsi="Calibri"/>
           <w:rtl w:val="0"/>
         </w:rPr>
-        <w:t xml:space="preserve">2 separate glass containers</w:t>
+        <w:t xml:space="preserve">Measuring cup</w:t>
       </w:r>
     </w:p>
     <w:p>
@@ -1043,7 +1073,7 @@
           <w:rFonts w:ascii="Calibri" w:cs="Calibri" w:eastAsia="Calibri" w:hAnsi="Calibri"/>
           <w:rtl w:val="0"/>
         </w:rPr>
-        <w:t xml:space="preserve">“Acid bin”</w:t>
+        <w:t xml:space="preserve">Acid mixing station</w:t>
       </w:r>
     </w:p>
     <w:p>
@@ -1097,7 +1127,7 @@
           <w:rFonts w:ascii="Calibri" w:cs="Calibri" w:eastAsia="Calibri" w:hAnsi="Calibri"/>
           <w:rtl w:val="0"/>
         </w:rPr>
-        <w:t xml:space="preserve">Scale</w:t>
+        <w:t xml:space="preserve">5kg scale</w:t>
       </w:r>
     </w:p>
     <w:p>
@@ -1160,7 +1190,7 @@
           <w:rFonts w:ascii="Calibri" w:cs="Calibri" w:eastAsia="Calibri" w:hAnsi="Calibri"/>
           <w:rtl w:val="0"/>
         </w:rPr>
-        <w:t xml:space="preserve">Acid powder</w:t>
+        <w:t xml:space="preserve">Ammonium Persulfate</w:t>
       </w:r>
     </w:p>
     <w:p>
@@ -1421,7 +1451,7 @@
                 <w:b w:val="1"/>
                 <w:rtl w:val="0"/>
               </w:rPr>
-              <w:t xml:space="preserve">Measure out 6-7 cups of water in an empty container.</w:t>
+              <w:t xml:space="preserve">Measure out 5 cups of water in an empty container.</w:t>
             </w:r>
             <w:r>
               <w:rPr>
@@ -1458,12 +1488,12 @@
                 <wp:inline distB="114300" distT="114300" distL="114300" distR="114300">
                   <wp:extent cx="1319213" cy="1755567"/>
                   <wp:effectExtent b="0" l="0" r="0" t="0"/>
-                  <wp:docPr id="4" name="image2.jpg"/>
+                  <wp:docPr id="3" name="image5.jpg"/>
                   <a:graphic>
                     <a:graphicData uri="http://schemas.openxmlformats.org/drawingml/2006/picture">
                       <pic:pic>
                         <pic:nvPicPr>
-                          <pic:cNvPr id="0" name="image2.jpg"/>
+                          <pic:cNvPr id="0" name="image5.jpg"/>
                           <pic:cNvPicPr preferRelativeResize="0"/>
                         </pic:nvPicPr>
                         <pic:blipFill>
@@ -1617,12 +1647,12 @@
                 <wp:inline distB="114300" distT="114300" distL="114300" distR="114300">
                   <wp:extent cx="1338263" cy="2380750"/>
                   <wp:effectExtent b="0" l="0" r="0" t="0"/>
-                  <wp:docPr id="2" name="image1.jpg"/>
+                  <wp:docPr id="2" name="image3.jpg"/>
                   <a:graphic>
                     <a:graphicData uri="http://schemas.openxmlformats.org/drawingml/2006/picture">
                       <pic:pic>
                         <pic:nvPicPr>
-                          <pic:cNvPr id="0" name="image1.jpg"/>
+                          <pic:cNvPr id="0" name="image3.jpg"/>
                           <pic:cNvPicPr preferRelativeResize="0"/>
                         </pic:nvPicPr>
                         <pic:blipFill>
@@ -1736,7 +1766,7 @@
                 <w:b w:val="1"/>
                 <w:rtl w:val="0"/>
               </w:rPr>
-              <w:t xml:space="preserve">Measure out 500 grams of dry Ammonium persulfate in a dry separate contain</w:t>
+              <w:t xml:space="preserve">Slowly pour ammonium persulfate powder into water.</w:t>
             </w:r>
             <w:r>
               <w:rPr>
@@ -1771,174 +1801,18 @@
               </w:rPr>
               <w:drawing>
                 <wp:inline distB="114300" distT="114300" distL="114300" distR="114300">
-                  <wp:extent cx="1290638" cy="2296025"/>
+                  <wp:extent cx="1690688" cy="2254250"/>
                   <wp:effectExtent b="0" l="0" r="0" t="0"/>
-                  <wp:docPr id="3" name="image6.jpg"/>
+                  <wp:docPr id="5" name="image4.jpg"/>
                   <a:graphic>
                     <a:graphicData uri="http://schemas.openxmlformats.org/drawingml/2006/picture">
                       <pic:pic>
                         <pic:nvPicPr>
-                          <pic:cNvPr id="0" name="image6.jpg"/>
+                          <pic:cNvPr id="0" name="image4.jpg"/>
                           <pic:cNvPicPr preferRelativeResize="0"/>
                         </pic:nvPicPr>
                         <pic:blipFill>
                           <a:blip r:embed="rId10"/>
-                          <a:srcRect b="0" l="0" r="0" t="0"/>
-                          <a:stretch>
-                            <a:fillRect/>
-                          </a:stretch>
-                        </pic:blipFill>
-                        <pic:spPr>
-                          <a:xfrm>
-                            <a:off x="0" y="0"/>
-                            <a:ext cx="1290638" cy="2296025"/>
-                          </a:xfrm>
-                          <a:prstGeom prst="rect"/>
-                          <a:ln/>
-                        </pic:spPr>
-                      </pic:pic>
-                    </a:graphicData>
-                  </a:graphic>
-                </wp:inline>
-              </w:drawing>
-            </w:r>
-            <w:r>
-              <w:rPr>
-                <w:rtl w:val="0"/>
-              </w:rPr>
-            </w:r>
-          </w:p>
-        </w:tc>
-      </w:tr>
-      <w:tr>
-        <w:trPr>
-          <w:cantSplit w:val="0"/>
-          <w:tblHeader w:val="0"/>
-        </w:trPr>
-        <w:tc>
-          <w:tcPr>
-            <w:shd w:fill="auto" w:val="clear"/>
-            <w:tcMar>
-              <w:top w:w="100.0" w:type="dxa"/>
-              <w:left w:w="100.0" w:type="dxa"/>
-              <w:bottom w:w="100.0" w:type="dxa"/>
-              <w:right w:w="100.0" w:type="dxa"/>
-            </w:tcMar>
-          </w:tcPr>
-          <w:p>
-            <w:pPr>
-              <w:keepNext w:val="0"/>
-              <w:keepLines w:val="0"/>
-              <w:pageBreakBefore w:val="0"/>
-              <w:widowControl w:val="0"/>
-              <w:numPr>
-                <w:ilvl w:val="0"/>
-                <w:numId w:val="3"/>
-              </w:numPr>
-              <w:pBdr>
-                <w:top w:space="0" w:sz="0" w:val="nil"/>
-                <w:left w:space="0" w:sz="0" w:val="nil"/>
-                <w:bottom w:space="0" w:sz="0" w:val="nil"/>
-                <w:right w:space="0" w:sz="0" w:val="nil"/>
-                <w:between w:space="0" w:sz="0" w:val="nil"/>
-              </w:pBdr>
-              <w:shd w:fill="auto" w:val="clear"/>
-              <w:spacing w:after="0" w:before="0" w:line="240" w:lineRule="auto"/>
-              <w:ind w:left="720" w:right="0" w:hanging="360"/>
-              <w:jc w:val="left"/>
-              <w:rPr>
-                <w:rFonts w:ascii="Calibri" w:cs="Calibri" w:eastAsia="Calibri" w:hAnsi="Calibri"/>
-                <w:b w:val="1"/>
-                <w:i w:val="0"/>
-                <w:smallCaps w:val="0"/>
-                <w:strike w:val="0"/>
-                <w:color w:val="000000"/>
-                <w:sz w:val="22"/>
-                <w:szCs w:val="22"/>
-                <w:u w:val="none"/>
-                <w:shd w:fill="auto" w:val="clear"/>
-                <w:vertAlign w:val="baseline"/>
-              </w:rPr>
-            </w:pPr>
-            <w:r>
-              <w:rPr>
-                <w:rtl w:val="0"/>
-              </w:rPr>
-            </w:r>
-          </w:p>
-        </w:tc>
-        <w:tc>
-          <w:tcPr>
-            <w:shd w:fill="auto" w:val="clear"/>
-            <w:tcMar>
-              <w:top w:w="100.0" w:type="dxa"/>
-              <w:left w:w="100.0" w:type="dxa"/>
-              <w:bottom w:w="100.0" w:type="dxa"/>
-              <w:right w:w="100.0" w:type="dxa"/>
-            </w:tcMar>
-          </w:tcPr>
-          <w:p>
-            <w:pPr>
-              <w:widowControl w:val="0"/>
-              <w:spacing w:line="240" w:lineRule="auto"/>
-              <w:rPr>
-                <w:rFonts w:ascii="Calibri" w:cs="Calibri" w:eastAsia="Calibri" w:hAnsi="Calibri"/>
-                <w:b w:val="1"/>
-              </w:rPr>
-            </w:pPr>
-            <w:r>
-              <w:rPr>
-                <w:rFonts w:ascii="Calibri" w:cs="Calibri" w:eastAsia="Calibri" w:hAnsi="Calibri"/>
-                <w:b w:val="1"/>
-                <w:rtl w:val="0"/>
-              </w:rPr>
-              <w:t xml:space="preserve">Slowly pour ammonium persulfate powder into water.</w:t>
-            </w:r>
-            <w:r>
-              <w:rPr>
-                <w:rtl w:val="0"/>
-              </w:rPr>
-            </w:r>
-          </w:p>
-        </w:tc>
-        <w:tc>
-          <w:tcPr>
-            <w:shd w:fill="auto" w:val="clear"/>
-            <w:tcMar>
-              <w:top w:w="100.0" w:type="dxa"/>
-              <w:left w:w="100.0" w:type="dxa"/>
-              <w:bottom w:w="100.0" w:type="dxa"/>
-              <w:right w:w="100.0" w:type="dxa"/>
-            </w:tcMar>
-          </w:tcPr>
-          <w:p>
-            <w:pPr>
-              <w:widowControl w:val="0"/>
-              <w:spacing w:line="240" w:lineRule="auto"/>
-              <w:rPr>
-                <w:rFonts w:ascii="Calibri" w:cs="Calibri" w:eastAsia="Calibri" w:hAnsi="Calibri"/>
-                <w:b w:val="1"/>
-              </w:rPr>
-            </w:pPr>
-            <w:r>
-              <w:rPr>
-                <w:rFonts w:ascii="Calibri" w:cs="Calibri" w:eastAsia="Calibri" w:hAnsi="Calibri"/>
-                <w:b w:val="1"/>
-              </w:rPr>
-              <w:drawing>
-                <wp:inline distB="114300" distT="114300" distL="114300" distR="114300">
-                  <wp:extent cx="1690688" cy="2254250"/>
-                  <wp:effectExtent b="0" l="0" r="0" t="0"/>
-                  <wp:docPr id="6" name="image8.jpg"/>
-                  <a:graphic>
-                    <a:graphicData uri="http://schemas.openxmlformats.org/drawingml/2006/picture">
-                      <pic:pic>
-                        <pic:nvPicPr>
-                          <pic:cNvPr id="0" name="image8.jpg"/>
-                          <pic:cNvPicPr preferRelativeResize="0"/>
-                        </pic:nvPicPr>
-                        <pic:blipFill>
-                          <a:blip r:embed="rId11"/>
                           <a:srcRect b="0" l="0" r="0" t="0"/>
                           <a:stretch>
                             <a:fillRect/>
@@ -2048,7 +1922,7 @@
                 <w:b w:val="1"/>
                 <w:rtl w:val="0"/>
               </w:rPr>
-              <w:t xml:space="preserve">Slowly mix acid powder into water.</w:t>
+              <w:t xml:space="preserve">Slowly mix acid powder into water using acid stirrer</w:t>
             </w:r>
             <w:r>
               <w:rPr>
@@ -2085,16 +1959,16 @@
                 <wp:inline distB="114300" distT="114300" distL="114300" distR="114300">
                   <wp:extent cx="1404938" cy="2499363"/>
                   <wp:effectExtent b="0" l="0" r="0" t="0"/>
-                  <wp:docPr id="7" name="image7.jpg"/>
+                  <wp:docPr id="6" name="image1.jpg"/>
                   <a:graphic>
                     <a:graphicData uri="http://schemas.openxmlformats.org/drawingml/2006/picture">
                       <pic:pic>
                         <pic:nvPicPr>
-                          <pic:cNvPr id="0" name="image7.jpg"/>
+                          <pic:cNvPr id="0" name="image1.jpg"/>
                           <pic:cNvPicPr preferRelativeResize="0"/>
                         </pic:nvPicPr>
                         <pic:blipFill>
-                          <a:blip r:embed="rId12"/>
+                          <a:blip r:embed="rId11"/>
                           <a:srcRect b="0" l="0" r="0" t="0"/>
                           <a:stretch>
                             <a:fillRect/>
@@ -2241,16 +2115,16 @@
                 <wp:inline distB="114300" distT="114300" distL="114300" distR="114300">
                   <wp:extent cx="1776413" cy="2162175"/>
                   <wp:effectExtent b="0" l="0" r="0" t="0"/>
-                  <wp:docPr id="8" name="image3.jpg"/>
+                  <wp:docPr id="7" name="image6.jpg"/>
                   <a:graphic>
                     <a:graphicData uri="http://schemas.openxmlformats.org/drawingml/2006/picture">
                       <pic:pic>
                         <pic:nvPicPr>
-                          <pic:cNvPr id="0" name="image3.jpg"/>
+                          <pic:cNvPr id="0" name="image6.jpg"/>
                           <pic:cNvPicPr preferRelativeResize="0"/>
                         </pic:nvPicPr>
                         <pic:blipFill>
-                          <a:blip r:embed="rId12"/>
+                          <a:blip r:embed="rId11"/>
                           <a:srcRect b="0" l="0" r="0" t="0"/>
                           <a:stretch>
                             <a:fillRect/>
@@ -2392,16 +2266,16 @@
                 <wp:inline distB="114300" distT="114300" distL="114300" distR="114300">
                   <wp:extent cx="1824038" cy="2432050"/>
                   <wp:effectExtent b="0" l="0" r="0" t="0"/>
-                  <wp:docPr id="1" name="image4.jpg"/>
+                  <wp:docPr id="1" name="image2.jpg"/>
                   <a:graphic>
                     <a:graphicData uri="http://schemas.openxmlformats.org/drawingml/2006/picture">
                       <pic:pic>
                         <pic:nvPicPr>
-                          <pic:cNvPr id="0" name="image4.jpg"/>
+                          <pic:cNvPr id="0" name="image2.jpg"/>
                           <pic:cNvPicPr preferRelativeResize="0"/>
                         </pic:nvPicPr>
                         <pic:blipFill>
-                          <a:blip r:embed="rId13"/>
+                          <a:blip r:embed="rId12"/>
                           <a:srcRect b="0" l="0" r="0" t="0"/>
                           <a:stretch>
                             <a:fillRect/>
@@ -2481,31 +2355,32 @@
             </w:pPr>
             <w:r>
               <w:rPr>
-                <w:rtl w:val="0"/>
-              </w:rPr>
-            </w:r>
-          </w:p>
-        </w:tc>
-        <w:tc>
-          <w:tcPr>
-            <w:shd w:fill="auto" w:val="clear"/>
-            <w:tcMar>
-              <w:top w:w="100.0" w:type="dxa"/>
-              <w:left w:w="100.0" w:type="dxa"/>
-              <w:bottom w:w="100.0" w:type="dxa"/>
-              <w:right w:w="100.0" w:type="dxa"/>
-            </w:tcMar>
-          </w:tcPr>
-          <w:p>
-            <w:pPr>
-              <w:widowControl w:val="0"/>
-              <w:pBdr>
-                <w:top w:space="0" w:sz="0" w:val="nil"/>
-                <w:left w:space="0" w:sz="0" w:val="nil"/>
-                <w:bottom w:space="0" w:sz="0" w:val="nil"/>
-                <w:right w:space="0" w:sz="0" w:val="nil"/>
-                <w:between w:space="0" w:sz="0" w:val="nil"/>
-              </w:pBdr>
+                <w:rFonts w:ascii="Calibri" w:cs="Calibri" w:eastAsia="Calibri" w:hAnsi="Calibri"/>
+                <w:b w:val="1"/>
+                <w:rtl w:val="0"/>
+              </w:rPr>
+              <w:t xml:space="preserve">Y</w:t>
+            </w:r>
+            <w:r>
+              <w:rPr>
+                <w:rtl w:val="0"/>
+              </w:rPr>
+            </w:r>
+          </w:p>
+        </w:tc>
+        <w:tc>
+          <w:tcPr>
+            <w:shd w:fill="auto" w:val="clear"/>
+            <w:tcMar>
+              <w:top w:w="100.0" w:type="dxa"/>
+              <w:left w:w="100.0" w:type="dxa"/>
+              <w:bottom w:w="100.0" w:type="dxa"/>
+              <w:right w:w="100.0" w:type="dxa"/>
+            </w:tcMar>
+          </w:tcPr>
+          <w:p>
+            <w:pPr>
+              <w:widowControl w:val="0"/>
               <w:spacing w:line="240" w:lineRule="auto"/>
               <w:rPr>
                 <w:rFonts w:ascii="Calibri" w:cs="Calibri" w:eastAsia="Calibri" w:hAnsi="Calibri"/>
@@ -2518,127 +2393,7 @@
                 <w:b w:val="1"/>
                 <w:rtl w:val="0"/>
               </w:rPr>
-              <w:t xml:space="preserve">Repeat steps 1-8 if more acid is needed.</w:t>
-            </w:r>
-          </w:p>
-        </w:tc>
-        <w:tc>
-          <w:tcPr>
-            <w:shd w:fill="auto" w:val="clear"/>
-            <w:tcMar>
-              <w:top w:w="100.0" w:type="dxa"/>
-              <w:left w:w="100.0" w:type="dxa"/>
-              <w:bottom w:w="100.0" w:type="dxa"/>
-              <w:right w:w="100.0" w:type="dxa"/>
-            </w:tcMar>
-          </w:tcPr>
-          <w:p>
-            <w:pPr>
-              <w:widowControl w:val="0"/>
-              <w:spacing w:line="240" w:lineRule="auto"/>
-              <w:rPr>
-                <w:rFonts w:ascii="Calibri" w:cs="Calibri" w:eastAsia="Calibri" w:hAnsi="Calibri"/>
-                <w:b w:val="1"/>
-              </w:rPr>
-            </w:pPr>
-            <w:r>
-              <w:rPr>
-                <w:rtl w:val="0"/>
-              </w:rPr>
-            </w:r>
-          </w:p>
-        </w:tc>
-      </w:tr>
-      <w:tr>
-        <w:trPr>
-          <w:cantSplit w:val="0"/>
-          <w:tblHeader w:val="0"/>
-        </w:trPr>
-        <w:tc>
-          <w:tcPr>
-            <w:shd w:fill="auto" w:val="clear"/>
-            <w:tcMar>
-              <w:top w:w="100.0" w:type="dxa"/>
-              <w:left w:w="100.0" w:type="dxa"/>
-              <w:bottom w:w="100.0" w:type="dxa"/>
-              <w:right w:w="100.0" w:type="dxa"/>
-            </w:tcMar>
-          </w:tcPr>
-          <w:p>
-            <w:pPr>
-              <w:keepNext w:val="0"/>
-              <w:keepLines w:val="0"/>
-              <w:pageBreakBefore w:val="0"/>
-              <w:widowControl w:val="0"/>
-              <w:numPr>
-                <w:ilvl w:val="0"/>
-                <w:numId w:val="3"/>
-              </w:numPr>
-              <w:pBdr>
-                <w:top w:space="0" w:sz="0" w:val="nil"/>
-                <w:left w:space="0" w:sz="0" w:val="nil"/>
-                <w:bottom w:space="0" w:sz="0" w:val="nil"/>
-                <w:right w:space="0" w:sz="0" w:val="nil"/>
-                <w:between w:space="0" w:sz="0" w:val="nil"/>
-              </w:pBdr>
-              <w:shd w:fill="auto" w:val="clear"/>
-              <w:tabs>
-                <w:tab w:val="left" w:leader="none" w:pos="360"/>
-              </w:tabs>
-              <w:spacing w:after="0" w:before="0" w:line="240" w:lineRule="auto"/>
-              <w:ind w:left="720" w:right="0" w:hanging="360"/>
-              <w:jc w:val="left"/>
-              <w:rPr>
-                <w:rFonts w:ascii="Calibri" w:cs="Calibri" w:eastAsia="Calibri" w:hAnsi="Calibri"/>
-                <w:b w:val="1"/>
-                <w:i w:val="0"/>
-                <w:smallCaps w:val="0"/>
-                <w:strike w:val="0"/>
-                <w:color w:val="000000"/>
-                <w:sz w:val="22"/>
-                <w:szCs w:val="22"/>
-                <w:u w:val="none"/>
-                <w:shd w:fill="auto" w:val="clear"/>
-                <w:vertAlign w:val="baseline"/>
-              </w:rPr>
-            </w:pPr>
-            <w:r>
-              <w:rPr>
-                <w:rtl w:val="0"/>
-              </w:rPr>
-            </w:r>
-          </w:p>
-        </w:tc>
-        <w:tc>
-          <w:tcPr>
-            <w:shd w:fill="auto" w:val="clear"/>
-            <w:tcMar>
-              <w:top w:w="100.0" w:type="dxa"/>
-              <w:left w:w="100.0" w:type="dxa"/>
-              <w:bottom w:w="100.0" w:type="dxa"/>
-              <w:right w:w="100.0" w:type="dxa"/>
-            </w:tcMar>
-          </w:tcPr>
-          <w:p>
-            <w:pPr>
-              <w:widowControl w:val="0"/>
-              <w:pBdr>
-                <w:top w:space="0" w:sz="0" w:val="nil"/>
-                <w:left w:space="0" w:sz="0" w:val="nil"/>
-                <w:bottom w:space="0" w:sz="0" w:val="nil"/>
-                <w:right w:space="0" w:sz="0" w:val="nil"/>
-                <w:between w:space="0" w:sz="0" w:val="nil"/>
-              </w:pBdr>
-              <w:spacing w:line="240" w:lineRule="auto"/>
-              <w:rPr>
-                <w:rFonts w:ascii="Calibri" w:cs="Calibri" w:eastAsia="Calibri" w:hAnsi="Calibri"/>
-                <w:b w:val="1"/>
-              </w:rPr>
-            </w:pPr>
-            <w:r>
-              <w:rPr>
-                <w:rtl w:val="0"/>
-              </w:rPr>
+              <w:t xml:space="preserve">You have now made 5 cups of acid</w:t>
             </w:r>
           </w:p>
         </w:tc>
@@ -2754,125 +2509,11 @@
             </w:pPr>
             <w:r>
               <w:rPr>
-                <w:rtl w:val="0"/>
-              </w:rPr>
-            </w:r>
-          </w:p>
-        </w:tc>
-        <w:tc>
-          <w:tcPr>
-            <w:shd w:fill="auto" w:val="clear"/>
-            <w:tcMar>
-              <w:top w:w="100.0" w:type="dxa"/>
-              <w:left w:w="100.0" w:type="dxa"/>
-              <w:bottom w:w="100.0" w:type="dxa"/>
-              <w:right w:w="100.0" w:type="dxa"/>
-            </w:tcMar>
-          </w:tcPr>
-          <w:p>
-            <w:pPr>
-              <w:widowControl w:val="0"/>
-              <w:spacing w:line="240" w:lineRule="auto"/>
-              <w:rPr>
-                <w:rFonts w:ascii="Calibri" w:cs="Calibri" w:eastAsia="Calibri" w:hAnsi="Calibri"/>
-                <w:b w:val="1"/>
-              </w:rPr>
-            </w:pPr>
-            <w:r>
-              <w:rPr>
-                <w:rtl w:val="0"/>
-              </w:rPr>
-            </w:r>
-          </w:p>
-        </w:tc>
-      </w:tr>
-      <w:tr>
-        <w:trPr>
-          <w:cantSplit w:val="0"/>
-          <w:tblHeader w:val="0"/>
-        </w:trPr>
-        <w:tc>
-          <w:tcPr>
-            <w:shd w:fill="auto" w:val="clear"/>
-            <w:tcMar>
-              <w:top w:w="100.0" w:type="dxa"/>
-              <w:left w:w="100.0" w:type="dxa"/>
-              <w:bottom w:w="100.0" w:type="dxa"/>
-              <w:right w:w="100.0" w:type="dxa"/>
-            </w:tcMar>
-          </w:tcPr>
-          <w:p>
-            <w:pPr>
-              <w:keepNext w:val="0"/>
-              <w:keepLines w:val="0"/>
-              <w:pageBreakBefore w:val="0"/>
-              <w:widowControl w:val="0"/>
-              <w:numPr>
-                <w:ilvl w:val="0"/>
-                <w:numId w:val="3"/>
-              </w:numPr>
-              <w:pBdr>
-                <w:top w:space="0" w:sz="0" w:val="nil"/>
-                <w:left w:space="0" w:sz="0" w:val="nil"/>
-                <w:bottom w:space="0" w:sz="0" w:val="nil"/>
-                <w:right w:space="0" w:sz="0" w:val="nil"/>
-                <w:between w:space="0" w:sz="0" w:val="nil"/>
-              </w:pBdr>
-              <w:shd w:fill="auto" w:val="clear"/>
-              <w:spacing w:after="0" w:before="0" w:line="240" w:lineRule="auto"/>
-              <w:ind w:left="720" w:right="0" w:hanging="360"/>
-              <w:jc w:val="left"/>
-              <w:rPr>
-                <w:rFonts w:ascii="Calibri" w:cs="Calibri" w:eastAsia="Calibri" w:hAnsi="Calibri"/>
-                <w:b w:val="1"/>
-                <w:i w:val="0"/>
-                <w:smallCaps w:val="0"/>
-                <w:strike w:val="0"/>
-                <w:color w:val="000000"/>
-                <w:sz w:val="22"/>
-                <w:szCs w:val="22"/>
-                <w:u w:val="none"/>
-                <w:shd w:fill="auto" w:val="clear"/>
-                <w:vertAlign w:val="baseline"/>
-              </w:rPr>
-            </w:pPr>
-            <w:r>
-              <w:rPr>
-                <w:rtl w:val="0"/>
-              </w:rPr>
-            </w:r>
-          </w:p>
-        </w:tc>
-        <w:tc>
-          <w:tcPr>
-            <w:shd w:fill="auto" w:val="clear"/>
-            <w:tcMar>
-              <w:top w:w="100.0" w:type="dxa"/>
-              <w:left w:w="100.0" w:type="dxa"/>
-              <w:bottom w:w="100.0" w:type="dxa"/>
-              <w:right w:w="100.0" w:type="dxa"/>
-            </w:tcMar>
-          </w:tcPr>
-          <w:p>
-            <w:pPr>
-              <w:widowControl w:val="0"/>
-              <w:pBdr>
-                <w:top w:space="0" w:sz="0" w:val="nil"/>
-                <w:left w:space="0" w:sz="0" w:val="nil"/>
-                <w:bottom w:space="0" w:sz="0" w:val="nil"/>
-                <w:right w:space="0" w:sz="0" w:val="nil"/>
-                <w:between w:space="0" w:sz="0" w:val="nil"/>
-              </w:pBdr>
-              <w:spacing w:line="240" w:lineRule="auto"/>
-              <w:rPr>
-                <w:rFonts w:ascii="Calibri" w:cs="Calibri" w:eastAsia="Calibri" w:hAnsi="Calibri"/>
-                <w:b w:val="1"/>
-              </w:rPr>
-            </w:pPr>
-            <w:r>
-              <w:rPr>
-                <w:rtl w:val="0"/>
-              </w:rPr>
+                <w:rFonts w:ascii="Calibri" w:cs="Calibri" w:eastAsia="Calibri" w:hAnsi="Calibri"/>
+                <w:b w:val="1"/>
+                <w:rtl w:val="0"/>
+              </w:rPr>
+              <w:t xml:space="preserve">Repeat steps 1-8 if more acid is needed.</w:t>
             </w:r>
           </w:p>
         </w:tc>

</xml_diff>